<commit_message>
Huffman Encoder and Decoder Done !
</commit_message>
<xml_diff>
--- a/Hafman 编码/8209200504 李均浩 实验四实验报告.docx
+++ b/Hafman 编码/8209200504 李均浩 实验四实验报告.docx
@@ -882,10 +882,10 @@
             <v:path o:extrusionok="f" gradientshapeok="t" o:connecttype="rect"/>
             <o:lock v:ext="edit" aspectratio="t"/>
           </v:shapetype>
-          <v:shape id="_x0000_i1025" type="#_x0000_t75" style="width:275.1pt;height:352.5pt" o:ole="">
+          <v:shape id="_x0000_i1025" type="#_x0000_t75" style="width:275.5pt;height:352.5pt" o:ole="">
             <v:imagedata r:id="rId4" o:title=""/>
           </v:shape>
-          <o:OLEObject Type="Embed" ProgID="Visio.Drawing.15" ShapeID="_x0000_i1025" DrawAspect="Content" ObjectID="_1681740563" r:id="rId5"/>
+          <o:OLEObject Type="Embed" ProgID="Visio.Drawing.15" ShapeID="_x0000_i1025" DrawAspect="Content" ObjectID="_1681755341" r:id="rId5"/>
         </w:object>
       </w:r>
     </w:p>
@@ -2159,10 +2159,10 @@
       </w:pPr>
       <w:r>
         <w:object w:dxaOrig="5505" w:dyaOrig="10560" w14:anchorId="18D1D5A6">
-          <v:shape id="_x0000_i1037" type="#_x0000_t75" style="width:275.1pt;height:528.2pt" o:ole="">
+          <v:shape id="_x0000_i1037" type="#_x0000_t75" style="width:275.5pt;height:528pt" o:ole="">
             <v:imagedata r:id="rId6" o:title=""/>
           </v:shape>
-          <o:OLEObject Type="Embed" ProgID="Visio.Drawing.15" ShapeID="_x0000_i1037" DrawAspect="Content" ObjectID="_1681740564" r:id="rId7"/>
+          <o:OLEObject Type="Embed" ProgID="Visio.Drawing.15" ShapeID="_x0000_i1037" DrawAspect="Content" ObjectID="_1681755342" r:id="rId7"/>
         </w:object>
       </w:r>
     </w:p>
@@ -19833,12 +19833,20 @@
     <w:p>
       <w:pPr>
         <w:widowControl/>
-        <w:jc w:val="left"/>
+        <w:jc w:val="center"/>
         <w:rPr>
           <w:sz w:val="28"/>
           <w:szCs w:val="28"/>
         </w:rPr>
       </w:pPr>
+      <w:r>
+        <w:object w:dxaOrig="9405" w:dyaOrig="10111" w14:anchorId="6A75D571">
+          <v:shape id="_x0000_i1040" type="#_x0000_t75" style="width:415pt;height:446.5pt" o:ole="">
+            <v:imagedata r:id="rId8" o:title=""/>
+          </v:shape>
+          <o:OLEObject Type="Embed" ProgID="Visio.Drawing.15" ShapeID="_x0000_i1040" DrawAspect="Content" ObjectID="_1681755343" r:id="rId9"/>
+        </w:object>
+      </w:r>
     </w:p>
     <w:sectPr>
       <w:pgSz w:w="11906" w:h="16838"/>

</xml_diff>